<commit_message>
upgraded Python and JavaScript dependencies; allow multiple mail configurations selectable in email config metadata directive and config keyword parameter to send_mail; added min max support to time and datetime datatypes; strip HTML from options in select; remove translation of underscores in markdown; use standard pkg_resources; support for use objects: objects with data and data from code blocks; allow use of continue button field with buttons if there is a continue button; better support for non-editable PDFs; default values of object-based fields
</commit_message>
<xml_diff>
--- a/docassemble_demo/docassemble/demo/data/templates/docx-with-metadata.docx
+++ b/docassemble_demo/docassemble/demo/data/templates/docx-with-metadata.docx
@@ -1,6 +1,6 @@
 
 <file path=word/document.xml><?xml version="1.0" encoding="utf-8"?>
-<w:document xmlns:o="urn:schemas-microsoft-com:office:office" xmlns:r="http://schemas.openxmlformats.org/officeDocument/2006/relationships" xmlns:v="urn:schemas-microsoft-com:vml" xmlns:w="http://schemas.openxmlformats.org/wordprocessingml/2006/main" xmlns:w10="urn:schemas-microsoft-com:office:word" xmlns:wp="http://schemas.openxmlformats.org/drawingml/2006/wordprocessingDrawing" xmlns:wps="http://schemas.microsoft.com/office/word/2010/wordprocessingShape" xmlns:wpg="http://schemas.microsoft.com/office/word/2010/wordprocessingGroup" xmlns:mc="http://schemas.openxmlformats.org/markup-compatibility/2006" xmlns:wp14="http://schemas.microsoft.com/office/word/2010/wordprocessingDrawing" xmlns:w14="http://schemas.microsoft.com/office/word/2010/wordml" mc:Ignorable="w14 wp14">
+<w:document xmlns:o="urn:schemas-microsoft-com:office:office" xmlns:r="http://schemas.openxmlformats.org/officeDocument/2006/relationships" xmlns:v="urn:schemas-microsoft-com:vml" xmlns:w="http://schemas.openxmlformats.org/wordprocessingml/2006/main" xmlns:w10="urn:schemas-microsoft-com:office:word" xmlns:wp="http://schemas.openxmlformats.org/drawingml/2006/wordprocessingDrawing" xmlns:wps="http://schemas.microsoft.com/office/word/2010/wordprocessingShape" xmlns:wpg="http://schemas.microsoft.com/office/word/2010/wordprocessingGroup" xmlns:mc="http://schemas.openxmlformats.org/markup-compatibility/2006" xmlns:wp14="http://schemas.microsoft.com/office/word/2010/wordprocessingDrawing" xmlns:w14="http://schemas.microsoft.com/office/word/2010/wordml" xmlns:w15="http://schemas.microsoft.com/office/word/2012/wordml" mc:Ignorable="w14 wp14 w15">
   <w:body>
     <w:p>
       <w:pPr>
@@ -15,10 +15,11 @@
     <w:sectPr>
       <w:type w:val="nextPage"/>
       <w:pgSz w:w="12240" w:h="15840"/>
-      <w:pgMar w:left="1134" w:right="1134" w:header="0" w:top="1134" w:footer="0" w:bottom="1134" w:gutter="0"/>
+      <w:pgMar w:left="1134" w:right="1134" w:gutter="0" w:header="0" w:top="1134" w:footer="0" w:bottom="1134"/>
       <w:pgNumType w:fmt="decimal"/>
       <w:formProt w:val="false"/>
       <w:textDirection w:val="lrTb"/>
+      <w:docGrid w:type="default" w:linePitch="100" w:charSpace="0"/>
     </w:sectPr>
   </w:body>
 </w:document>
@@ -38,7 +39,7 @@
     </w:rPrDefault>
     <w:pPrDefault>
       <w:pPr>
-        <w:widowControl/>
+        <w:suppressAutoHyphens w:val="true"/>
       </w:pPr>
     </w:pPrDefault>
   </w:docDefaults>
@@ -47,6 +48,9 @@
     <w:qFormat/>
     <w:pPr>
       <w:widowControl/>
+      <w:bidi w:val="0"/>
+      <w:spacing w:before="0" w:after="0"/>
+      <w:jc w:val="left"/>
     </w:pPr>
     <w:rPr>
       <w:rFonts w:ascii="Liberation Serif" w:hAnsi="Liberation Serif" w:eastAsia="Noto Serif CJK SC" w:cs="FreeSans"/>

</xml_diff>